<commit_message>
Added the module number of the IR sensor in 'Assignment 7a - IR Receiver/Report.docx'.
</commit_message>
<xml_diff>
--- a/Assignment 7a - IR Receiver/Report.docx
+++ b/Assignment 7a - IR Receiver/Report.docx
@@ -668,7 +668,23 @@
           <w:sz w:val="32"/>
           <w:szCs w:val="32"/>
         </w:rPr>
-        <w:t xml:space="preserve"> to receive IR signals.</w:t>
+        <w:t xml:space="preserve"> </w:t>
+      </w:r>
+      <w:r>
+        <w:rPr>
+          <w:rFonts w:asciiTheme="majorBidi" w:hAnsiTheme="majorBidi" w:cstheme="majorBidi"/>
+          <w:sz w:val="32"/>
+          <w:szCs w:val="32"/>
+        </w:rPr>
+        <w:t xml:space="preserve">(1838) </w:t>
+      </w:r>
+      <w:r>
+        <w:rPr>
+          <w:rFonts w:asciiTheme="majorBidi" w:hAnsiTheme="majorBidi" w:cstheme="majorBidi"/>
+          <w:sz w:val="32"/>
+          <w:szCs w:val="32"/>
+        </w:rPr>
+        <w:t>to receive IR signals.</w:t>
       </w:r>
     </w:p>
     <w:p>

</xml_diff>